<commit_message>
created production version of docker file and dev version of dockerfile.  updated documentation.
</commit_message>
<xml_diff>
--- a/project_proposal.docx
+++ b/project_proposal.docx
@@ -10,6 +10,7 @@
           <w:docPartUnique/>
         </w:docPartObj>
       </w:sdtPr>
+      <w:sdtEndPr/>
       <w:sdtContent>
         <w:p/>
         <w:p>
@@ -118,6 +119,7 @@
                                   <w:dataBinding w:prefixMappings="xmlns:ns0='http://purl.org/dc/elements/1.1/' xmlns:ns1='http://schemas.openxmlformats.org/package/2006/metadata/core-properties' " w:xpath="/ns1:coreProperties[1]/ns0:subject[1]" w:storeItemID="{6C3C8BC8-F283-45AE-878A-BAB7291924A1}"/>
                                   <w:text/>
                                 </w:sdtPr>
+                                <w:sdtEndPr/>
                                 <w:sdtContent>
                                   <w:p>
                                     <w:pPr>
@@ -156,6 +158,7 @@
                                   <w:dataBinding w:prefixMappings="xmlns:ns0='http://purl.org/dc/elements/1.1/' xmlns:ns1='http://schemas.openxmlformats.org/package/2006/metadata/core-properties' " w:xpath="/ns1:coreProperties[1]/ns0:creator[1]" w:storeItemID="{6C3C8BC8-F283-45AE-878A-BAB7291924A1}"/>
                                   <w:text/>
                                 </w:sdtPr>
+                                <w:sdtEndPr/>
                                 <w:sdtContent>
                                   <w:p>
                                     <w:pPr>
@@ -242,6 +245,7 @@
                             <w:dataBinding w:prefixMappings="xmlns:ns0='http://purl.org/dc/elements/1.1/' xmlns:ns1='http://schemas.openxmlformats.org/package/2006/metadata/core-properties' " w:xpath="/ns1:coreProperties[1]/ns0:subject[1]" w:storeItemID="{6C3C8BC8-F283-45AE-878A-BAB7291924A1}"/>
                             <w:text/>
                           </w:sdtPr>
+                          <w:sdtEndPr/>
                           <w:sdtContent>
                             <w:p>
                               <w:pPr>
@@ -280,6 +284,7 @@
                             <w:dataBinding w:prefixMappings="xmlns:ns0='http://purl.org/dc/elements/1.1/' xmlns:ns1='http://schemas.openxmlformats.org/package/2006/metadata/core-properties' " w:xpath="/ns1:coreProperties[1]/ns0:creator[1]" w:storeItemID="{6C3C8BC8-F283-45AE-878A-BAB7291924A1}"/>
                             <w:text/>
                           </w:sdtPr>
+                          <w:sdtEndPr/>
                           <w:sdtContent>
                             <w:p>
                               <w:pPr>
@@ -397,6 +402,7 @@
                                     <w:calendar w:val="gregorian"/>
                                   </w:date>
                                 </w:sdtPr>
+                                <w:sdtEndPr/>
                                 <w:sdtContent>
                                   <w:p>
                                     <w:pPr>
@@ -463,6 +469,7 @@
                               <w:calendar w:val="gregorian"/>
                             </w:date>
                           </w:sdtPr>
+                          <w:sdtEndPr/>
                           <w:sdtContent>
                             <w:p>
                               <w:pPr>
@@ -528,7 +535,53 @@
         <w:t xml:space="preserve"> or </w:t>
       </w:r>
       <w:r>
-        <w:t xml:space="preserve">rely heavily on third party application software which comes at a hefty price. </w:t>
+        <w:t>rely heavily on third party application software which comes at a hefty price</w:t>
+      </w:r>
+      <w:r>
+        <w:t xml:space="preserve"> or limited feature set</w:t>
+      </w:r>
+      <w:r>
+        <w:t xml:space="preserve">. </w:t>
+      </w:r>
+    </w:p>
+    <w:p>
+      <w:pPr>
+        <w:pStyle w:val="Heading1"/>
+      </w:pPr>
+      <w:r>
+        <w:t>What’s the Solution?</w:t>
+      </w:r>
+    </w:p>
+    <w:p>
+      <w:r>
+        <w:t>In this project, a web server is proposed which allows a user to visualize the last logged location of a device in a web browser.</w:t>
+      </w:r>
+      <w:r>
+        <w:t xml:space="preserve"> The webpage can be accessed from any device with an internet connection</w:t>
+      </w:r>
+      <w:r>
+        <w:t>, however, to prevent malicious actors, an authentication step will be required (email and password combo)</w:t>
+      </w:r>
+      <w:r>
+        <w:t xml:space="preserve">. This solution will serve as a foundation </w:t>
+      </w:r>
+      <w:r>
+        <w:t>for</w:t>
+      </w:r>
+      <w:r>
+        <w:t xml:space="preserve"> other device metrics </w:t>
+      </w:r>
+      <w:r>
+        <w:t>to</w:t>
+      </w:r>
+      <w:r>
+        <w:t xml:space="preserve"> be logged, such as temperature, humidity, pressure, sound, ambient light, </w:t>
+      </w:r>
+      <w:r>
+        <w:t>in the future</w:t>
+      </w:r>
+      <w:r>
+        <w:t>.</w:t>
       </w:r>
     </w:p>
     <w:p/>
@@ -537,25 +590,133 @@
         <w:pStyle w:val="Heading1"/>
       </w:pPr>
       <w:r>
-        <w:t>Why It is Important</w:t>
+        <w:t>Block Diagram</w:t>
+      </w:r>
+    </w:p>
+    <w:p>
+      <w:r>
+        <w:rPr>
+          <w:noProof/>
+        </w:rPr>
+        <w:drawing>
+          <wp:inline distT="0" distB="0" distL="0" distR="0" wp14:anchorId="56C46B56" wp14:editId="74900B92">
+            <wp:extent cx="5943600" cy="4391660"/>
+            <wp:effectExtent l="19050" t="19050" r="19050" b="27940"/>
+            <wp:docPr id="2" name="Picture 2" descr="Diagram&#10;&#10;Description automatically generated"/>
+            <wp:cNvGraphicFramePr>
+              <a:graphicFrameLocks xmlns:a="http://schemas.openxmlformats.org/drawingml/2006/main" noChangeAspect="1"/>
+            </wp:cNvGraphicFramePr>
+            <a:graphic xmlns:a="http://schemas.openxmlformats.org/drawingml/2006/main">
+              <a:graphicData uri="http://schemas.openxmlformats.org/drawingml/2006/picture">
+                <pic:pic xmlns:pic="http://schemas.openxmlformats.org/drawingml/2006/picture">
+                  <pic:nvPicPr>
+                    <pic:cNvPr id="2" name="Picture 2" descr="Diagram&#10;&#10;Description automatically generated"/>
+                    <pic:cNvPicPr/>
+                  </pic:nvPicPr>
+                  <pic:blipFill>
+                    <a:blip r:embed="rId8">
+                      <a:extLst>
+                        <a:ext uri="{28A0092B-C50C-407E-A947-70E740481C1C}">
+                          <a14:useLocalDpi xmlns:a14="http://schemas.microsoft.com/office/drawing/2010/main" val="0"/>
+                        </a:ext>
+                      </a:extLst>
+                    </a:blip>
+                    <a:stretch>
+                      <a:fillRect/>
+                    </a:stretch>
+                  </pic:blipFill>
+                  <pic:spPr>
+                    <a:xfrm>
+                      <a:off x="0" y="0"/>
+                      <a:ext cx="5943600" cy="4391660"/>
+                    </a:xfrm>
+                    <a:prstGeom prst="rect">
+                      <a:avLst/>
+                    </a:prstGeom>
+                    <a:ln>
+                      <a:solidFill>
+                        <a:schemeClr val="accent1"/>
+                      </a:solidFill>
+                    </a:ln>
+                  </pic:spPr>
+                </pic:pic>
+              </a:graphicData>
+            </a:graphic>
+          </wp:inline>
+        </w:drawing>
+      </w:r>
+    </w:p>
+    <w:p>
+      <w:pPr>
+        <w:pStyle w:val="Subtitle"/>
+      </w:pPr>
+      <w:r>
+        <w:t>Figure 1. Block diagram of</w:t>
+      </w:r>
+      <w:r>
+        <w:t xml:space="preserve"> proposed solution architecture.</w:t>
       </w:r>
     </w:p>
     <w:p/>
-    <w:p/>
     <w:p>
       <w:pPr>
         <w:pStyle w:val="Heading1"/>
       </w:pPr>
       <w:r>
-        <w:t>What’s the Solution?</w:t>
+        <w:t>Website Mockup</w:t>
       </w:r>
     </w:p>
     <w:p>
       <w:r>
-        <w:t>In this project, a web server is proposed which allows a user to visualize the last logged location of a device in a web browser.</w:t>
-      </w:r>
-      <w:r>
-        <w:t xml:space="preserve"> The webpage can be accessed from any device with an internet connection. This solution will serve as a foundation in the sense that other device metrics can be logged, such as temperature, humidity, pressure, sound, ambient light, etc. (depends on sensors used in embedded device). </w:t>
+        <w:rPr>
+          <w:noProof/>
+        </w:rPr>
+        <w:drawing>
+          <wp:inline distT="0" distB="0" distL="0" distR="0" wp14:anchorId="381C2D70" wp14:editId="6F297713">
+            <wp:extent cx="5943600" cy="4648835"/>
+            <wp:effectExtent l="19050" t="19050" r="19050" b="18415"/>
+            <wp:docPr id="1" name="Picture 1" descr="Diagram, text&#10;&#10;Description automatically generated"/>
+            <wp:cNvGraphicFramePr>
+              <a:graphicFrameLocks xmlns:a="http://schemas.openxmlformats.org/drawingml/2006/main" noChangeAspect="1"/>
+            </wp:cNvGraphicFramePr>
+            <a:graphic xmlns:a="http://schemas.openxmlformats.org/drawingml/2006/main">
+              <a:graphicData uri="http://schemas.openxmlformats.org/drawingml/2006/picture">
+                <pic:pic xmlns:pic="http://schemas.openxmlformats.org/drawingml/2006/picture">
+                  <pic:nvPicPr>
+                    <pic:cNvPr id="1" name="Picture 1" descr="Diagram, text&#10;&#10;Description automatically generated"/>
+                    <pic:cNvPicPr/>
+                  </pic:nvPicPr>
+                  <pic:blipFill>
+                    <a:blip r:embed="rId9" cstate="print">
+                      <a:extLst>
+                        <a:ext uri="{28A0092B-C50C-407E-A947-70E740481C1C}">
+                          <a14:useLocalDpi xmlns:a14="http://schemas.microsoft.com/office/drawing/2010/main" val="0"/>
+                        </a:ext>
+                      </a:extLst>
+                    </a:blip>
+                    <a:stretch>
+                      <a:fillRect/>
+                    </a:stretch>
+                  </pic:blipFill>
+                  <pic:spPr>
+                    <a:xfrm>
+                      <a:off x="0" y="0"/>
+                      <a:ext cx="5943600" cy="4648835"/>
+                    </a:xfrm>
+                    <a:prstGeom prst="rect">
+                      <a:avLst/>
+                    </a:prstGeom>
+                    <a:ln>
+                      <a:solidFill>
+                        <a:schemeClr val="accent1"/>
+                      </a:solidFill>
+                    </a:ln>
+                  </pic:spPr>
+                </pic:pic>
+              </a:graphicData>
+            </a:graphic>
+          </wp:inline>
+        </w:drawing>
       </w:r>
     </w:p>
     <w:sectPr>
@@ -568,6 +729,406 @@
     </w:sectPr>
   </w:body>
 </w:document>
+</file>
+
+<file path=word/endnotes.xml><?xml version="1.0" encoding="utf-8"?>
+<w:endnotes xmlns:wpc="http://schemas.microsoft.com/office/word/2010/wordprocessingCanvas" xmlns:cx="http://schemas.microsoft.com/office/drawing/2014/chartex" xmlns:cx1="http://schemas.microsoft.com/office/drawing/2015/9/8/chartex" xmlns:cx2="http://schemas.microsoft.com/office/drawing/2015/10/21/chartex" xmlns:cx3="http://schemas.microsoft.com/office/drawing/2016/5/9/chartex" xmlns:cx4="http://schemas.microsoft.com/office/drawing/2016/5/10/chartex" xmlns:cx5="http://schemas.microsoft.com/office/drawing/2016/5/11/chartex" xmlns:cx6="http://schemas.microsoft.com/office/drawing/2016/5/12/chartex" xmlns:cx7="http://schemas.microsoft.com/office/drawing/2016/5/13/chartex" xmlns:cx8="http://schemas.microsoft.com/office/drawing/2016/5/14/chartex" xmlns:mc="http://schemas.openxmlformats.org/markup-compatibility/2006" xmlns:aink="http://schemas.microsoft.com/office/drawing/2016/ink" xmlns:am3d="http://schemas.microsoft.com/office/drawing/2017/model3d" xmlns:o="urn:schemas-microsoft-com:office:office" xmlns:r="http://schemas.openxmlformats.org/officeDocument/2006/relationships" xmlns:m="http://schemas.openxmlformats.org/officeDocument/2006/math" xmlns:v="urn:schemas-microsoft-com:vml" xmlns:wp14="http://schemas.microsoft.com/office/word/2010/wordprocessingDrawing" xmlns:wp="http://schemas.openxmlformats.org/drawingml/2006/wordprocessingDrawing" xmlns:w10="urn:schemas-microsoft-com:office:word" xmlns:w="http://schemas.openxmlformats.org/wordprocessingml/2006/main" xmlns:w14="http://schemas.microsoft.com/office/word/2010/wordml" xmlns:w15="http://schemas.microsoft.com/office/word/2012/wordml" xmlns:w16cex="http://schemas.microsoft.com/office/word/2018/wordml/cex" xmlns:w16cid="http://schemas.microsoft.com/office/word/2016/wordml/cid" xmlns:w16="http://schemas.microsoft.com/office/word/2018/wordml" xmlns:w16sdtdh="http://schemas.microsoft.com/office/word/2020/wordml/sdtdatahash" xmlns:w16se="http://schemas.microsoft.com/office/word/2015/wordml/symex" xmlns:wpg="http://schemas.microsoft.com/office/word/2010/wordprocessingGroup" xmlns:wpi="http://schemas.microsoft.com/office/word/2010/wordprocessingInk" xmlns:wne="http://schemas.microsoft.com/office/word/2006/wordml" xmlns:wps="http://schemas.microsoft.com/office/word/2010/wordprocessingShape" mc:Ignorable="w14 w15 w16se w16cid w16 w16cex w16sdtdh wp14">
+  <w:endnote w:type="separator" w:id="-1">
+    <w:p>
+      <w:pPr>
+        <w:spacing w:after="0" w:line="240" w:lineRule="auto"/>
+      </w:pPr>
+      <w:r>
+        <w:separator/>
+      </w:r>
+    </w:p>
+  </w:endnote>
+  <w:endnote w:type="continuationSeparator" w:id="0">
+    <w:p>
+      <w:pPr>
+        <w:spacing w:after="0" w:line="240" w:lineRule="auto"/>
+      </w:pPr>
+      <w:r>
+        <w:continuationSeparator/>
+      </w:r>
+    </w:p>
+  </w:endnote>
+</w:endnotes>
+</file>
+
+<file path=word/footnotes.xml><?xml version="1.0" encoding="utf-8"?>
+<w:footnotes xmlns:wpc="http://schemas.microsoft.com/office/word/2010/wordprocessingCanvas" xmlns:cx="http://schemas.microsoft.com/office/drawing/2014/chartex" xmlns:cx1="http://schemas.microsoft.com/office/drawing/2015/9/8/chartex" xmlns:cx2="http://schemas.microsoft.com/office/drawing/2015/10/21/chartex" xmlns:cx3="http://schemas.microsoft.com/office/drawing/2016/5/9/chartex" xmlns:cx4="http://schemas.microsoft.com/office/drawing/2016/5/10/chartex" xmlns:cx5="http://schemas.microsoft.com/office/drawing/2016/5/11/chartex" xmlns:cx6="http://schemas.microsoft.com/office/drawing/2016/5/12/chartex" xmlns:cx7="http://schemas.microsoft.com/office/drawing/2016/5/13/chartex" xmlns:cx8="http://schemas.microsoft.com/office/drawing/2016/5/14/chartex" xmlns:mc="http://schemas.openxmlformats.org/markup-compatibility/2006" xmlns:aink="http://schemas.microsoft.com/office/drawing/2016/ink" xmlns:am3d="http://schemas.microsoft.com/office/drawing/2017/model3d" xmlns:o="urn:schemas-microsoft-com:office:office" xmlns:r="http://schemas.openxmlformats.org/officeDocument/2006/relationships" xmlns:m="http://schemas.openxmlformats.org/officeDocument/2006/math" xmlns:v="urn:schemas-microsoft-com:vml" xmlns:wp14="http://schemas.microsoft.com/office/word/2010/wordprocessingDrawing" xmlns:wp="http://schemas.openxmlformats.org/drawingml/2006/wordprocessingDrawing" xmlns:w10="urn:schemas-microsoft-com:office:word" xmlns:w="http://schemas.openxmlformats.org/wordprocessingml/2006/main" xmlns:w14="http://schemas.microsoft.com/office/word/2010/wordml" xmlns:w15="http://schemas.microsoft.com/office/word/2012/wordml" xmlns:w16cex="http://schemas.microsoft.com/office/word/2018/wordml/cex" xmlns:w16cid="http://schemas.microsoft.com/office/word/2016/wordml/cid" xmlns:w16="http://schemas.microsoft.com/office/word/2018/wordml" xmlns:w16sdtdh="http://schemas.microsoft.com/office/word/2020/wordml/sdtdatahash" xmlns:w16se="http://schemas.microsoft.com/office/word/2015/wordml/symex" xmlns:wpg="http://schemas.microsoft.com/office/word/2010/wordprocessingGroup" xmlns:wpi="http://schemas.microsoft.com/office/word/2010/wordprocessingInk" xmlns:wne="http://schemas.microsoft.com/office/word/2006/wordml" xmlns:wps="http://schemas.microsoft.com/office/word/2010/wordprocessingShape" mc:Ignorable="w14 w15 w16se w16cid w16 w16cex w16sdtdh wp14">
+  <w:footnote w:type="separator" w:id="-1">
+    <w:p>
+      <w:pPr>
+        <w:spacing w:after="0" w:line="240" w:lineRule="auto"/>
+      </w:pPr>
+      <w:r>
+        <w:separator/>
+      </w:r>
+    </w:p>
+  </w:footnote>
+  <w:footnote w:type="continuationSeparator" w:id="0">
+    <w:p>
+      <w:pPr>
+        <w:spacing w:after="0" w:line="240" w:lineRule="auto"/>
+      </w:pPr>
+      <w:r>
+        <w:continuationSeparator/>
+      </w:r>
+    </w:p>
+  </w:footnote>
+</w:footnotes>
+</file>
+
+<file path=word/numbering.xml><?xml version="1.0" encoding="utf-8"?>
+<w:numbering xmlns:wpc="http://schemas.microsoft.com/office/word/2010/wordprocessingCanvas" xmlns:cx="http://schemas.microsoft.com/office/drawing/2014/chartex" xmlns:cx1="http://schemas.microsoft.com/office/drawing/2015/9/8/chartex" xmlns:cx2="http://schemas.microsoft.com/office/drawing/2015/10/21/chartex" xmlns:cx3="http://schemas.microsoft.com/office/drawing/2016/5/9/chartex" xmlns:cx4="http://schemas.microsoft.com/office/drawing/2016/5/10/chartex" xmlns:cx5="http://schemas.microsoft.com/office/drawing/2016/5/11/chartex" xmlns:cx6="http://schemas.microsoft.com/office/drawing/2016/5/12/chartex" xmlns:cx7="http://schemas.microsoft.com/office/drawing/2016/5/13/chartex" xmlns:cx8="http://schemas.microsoft.com/office/drawing/2016/5/14/chartex" xmlns:mc="http://schemas.openxmlformats.org/markup-compatibility/2006" xmlns:aink="http://schemas.microsoft.com/office/drawing/2016/ink" xmlns:am3d="http://schemas.microsoft.com/office/drawing/2017/model3d" xmlns:o="urn:schemas-microsoft-com:office:office" xmlns:r="http://schemas.openxmlformats.org/officeDocument/2006/relationships" xmlns:m="http://schemas.openxmlformats.org/officeDocument/2006/math" xmlns:v="urn:schemas-microsoft-com:vml" xmlns:wp14="http://schemas.microsoft.com/office/word/2010/wordprocessingDrawing" xmlns:wp="http://schemas.openxmlformats.org/drawingml/2006/wordprocessingDrawing" xmlns:w10="urn:schemas-microsoft-com:office:word" xmlns:w="http://schemas.openxmlformats.org/wordprocessingml/2006/main" xmlns:w14="http://schemas.microsoft.com/office/word/2010/wordml" xmlns:w15="http://schemas.microsoft.com/office/word/2012/wordml" xmlns:w16cex="http://schemas.microsoft.com/office/word/2018/wordml/cex" xmlns:w16cid="http://schemas.microsoft.com/office/word/2016/wordml/cid" xmlns:w16="http://schemas.microsoft.com/office/word/2018/wordml" xmlns:w16sdtdh="http://schemas.microsoft.com/office/word/2020/wordml/sdtdatahash" xmlns:w16se="http://schemas.microsoft.com/office/word/2015/wordml/symex" xmlns:wpg="http://schemas.microsoft.com/office/word/2010/wordprocessingGroup" xmlns:wpi="http://schemas.microsoft.com/office/word/2010/wordprocessingInk" xmlns:wne="http://schemas.microsoft.com/office/word/2006/wordml" xmlns:wps="http://schemas.microsoft.com/office/word/2010/wordprocessingShape" mc:Ignorable="w14 w15 w16se w16cid w16 w16cex w16sdtdh wp14">
+  <w:abstractNum w:abstractNumId="0" w15:restartNumberingAfterBreak="0">
+    <w:nsid w:val="03C37E97"/>
+    <w:multiLevelType w:val="hybridMultilevel"/>
+    <w:tmpl w:val="92E4DAC8"/>
+    <w:lvl w:ilvl="0" w:tplc="40F8D5B8">
+      <w:numFmt w:val="bullet"/>
+      <w:lvlText w:val=""/>
+      <w:lvlJc w:val="left"/>
+      <w:pPr>
+        <w:ind w:left="720" w:hanging="360"/>
+      </w:pPr>
+      <w:rPr>
+        <w:rFonts w:ascii="Symbol" w:eastAsiaTheme="minorHAnsi" w:hAnsi="Symbol" w:cstheme="minorBidi" w:hint="default"/>
+      </w:rPr>
+    </w:lvl>
+    <w:lvl w:ilvl="1" w:tplc="04090003" w:tentative="1">
+      <w:start w:val="1"/>
+      <w:numFmt w:val="bullet"/>
+      <w:lvlText w:val="o"/>
+      <w:lvlJc w:val="left"/>
+      <w:pPr>
+        <w:ind w:left="1440" w:hanging="360"/>
+      </w:pPr>
+      <w:rPr>
+        <w:rFonts w:ascii="Courier New" w:hAnsi="Courier New" w:cs="Courier New" w:hint="default"/>
+      </w:rPr>
+    </w:lvl>
+    <w:lvl w:ilvl="2" w:tplc="04090005" w:tentative="1">
+      <w:start w:val="1"/>
+      <w:numFmt w:val="bullet"/>
+      <w:lvlText w:val=""/>
+      <w:lvlJc w:val="left"/>
+      <w:pPr>
+        <w:ind w:left="2160" w:hanging="360"/>
+      </w:pPr>
+      <w:rPr>
+        <w:rFonts w:ascii="Wingdings" w:hAnsi="Wingdings" w:hint="default"/>
+      </w:rPr>
+    </w:lvl>
+    <w:lvl w:ilvl="3" w:tplc="04090001" w:tentative="1">
+      <w:start w:val="1"/>
+      <w:numFmt w:val="bullet"/>
+      <w:lvlText w:val=""/>
+      <w:lvlJc w:val="left"/>
+      <w:pPr>
+        <w:ind w:left="2880" w:hanging="360"/>
+      </w:pPr>
+      <w:rPr>
+        <w:rFonts w:ascii="Symbol" w:hAnsi="Symbol" w:hint="default"/>
+      </w:rPr>
+    </w:lvl>
+    <w:lvl w:ilvl="4" w:tplc="04090003" w:tentative="1">
+      <w:start w:val="1"/>
+      <w:numFmt w:val="bullet"/>
+      <w:lvlText w:val="o"/>
+      <w:lvlJc w:val="left"/>
+      <w:pPr>
+        <w:ind w:left="3600" w:hanging="360"/>
+      </w:pPr>
+      <w:rPr>
+        <w:rFonts w:ascii="Courier New" w:hAnsi="Courier New" w:cs="Courier New" w:hint="default"/>
+      </w:rPr>
+    </w:lvl>
+    <w:lvl w:ilvl="5" w:tplc="04090005" w:tentative="1">
+      <w:start w:val="1"/>
+      <w:numFmt w:val="bullet"/>
+      <w:lvlText w:val=""/>
+      <w:lvlJc w:val="left"/>
+      <w:pPr>
+        <w:ind w:left="4320" w:hanging="360"/>
+      </w:pPr>
+      <w:rPr>
+        <w:rFonts w:ascii="Wingdings" w:hAnsi="Wingdings" w:hint="default"/>
+      </w:rPr>
+    </w:lvl>
+    <w:lvl w:ilvl="6" w:tplc="04090001" w:tentative="1">
+      <w:start w:val="1"/>
+      <w:numFmt w:val="bullet"/>
+      <w:lvlText w:val=""/>
+      <w:lvlJc w:val="left"/>
+      <w:pPr>
+        <w:ind w:left="5040" w:hanging="360"/>
+      </w:pPr>
+      <w:rPr>
+        <w:rFonts w:ascii="Symbol" w:hAnsi="Symbol" w:hint="default"/>
+      </w:rPr>
+    </w:lvl>
+    <w:lvl w:ilvl="7" w:tplc="04090003" w:tentative="1">
+      <w:start w:val="1"/>
+      <w:numFmt w:val="bullet"/>
+      <w:lvlText w:val="o"/>
+      <w:lvlJc w:val="left"/>
+      <w:pPr>
+        <w:ind w:left="5760" w:hanging="360"/>
+      </w:pPr>
+      <w:rPr>
+        <w:rFonts w:ascii="Courier New" w:hAnsi="Courier New" w:cs="Courier New" w:hint="default"/>
+      </w:rPr>
+    </w:lvl>
+    <w:lvl w:ilvl="8" w:tplc="04090005" w:tentative="1">
+      <w:start w:val="1"/>
+      <w:numFmt w:val="bullet"/>
+      <w:lvlText w:val=""/>
+      <w:lvlJc w:val="left"/>
+      <w:pPr>
+        <w:ind w:left="6480" w:hanging="360"/>
+      </w:pPr>
+      <w:rPr>
+        <w:rFonts w:ascii="Wingdings" w:hAnsi="Wingdings" w:hint="default"/>
+      </w:rPr>
+    </w:lvl>
+  </w:abstractNum>
+  <w:abstractNum w:abstractNumId="1" w15:restartNumberingAfterBreak="0">
+    <w:nsid w:val="18940835"/>
+    <w:multiLevelType w:val="hybridMultilevel"/>
+    <w:tmpl w:val="E07A5558"/>
+    <w:lvl w:ilvl="0" w:tplc="C096F426">
+      <w:numFmt w:val="bullet"/>
+      <w:lvlText w:val=""/>
+      <w:lvlJc w:val="left"/>
+      <w:pPr>
+        <w:ind w:left="720" w:hanging="360"/>
+      </w:pPr>
+      <w:rPr>
+        <w:rFonts w:ascii="Symbol" w:eastAsiaTheme="minorHAnsi" w:hAnsi="Symbol" w:cstheme="minorBidi" w:hint="default"/>
+      </w:rPr>
+    </w:lvl>
+    <w:lvl w:ilvl="1" w:tplc="04090003" w:tentative="1">
+      <w:start w:val="1"/>
+      <w:numFmt w:val="bullet"/>
+      <w:lvlText w:val="o"/>
+      <w:lvlJc w:val="left"/>
+      <w:pPr>
+        <w:ind w:left="1440" w:hanging="360"/>
+      </w:pPr>
+      <w:rPr>
+        <w:rFonts w:ascii="Courier New" w:hAnsi="Courier New" w:cs="Courier New" w:hint="default"/>
+      </w:rPr>
+    </w:lvl>
+    <w:lvl w:ilvl="2" w:tplc="04090005" w:tentative="1">
+      <w:start w:val="1"/>
+      <w:numFmt w:val="bullet"/>
+      <w:lvlText w:val=""/>
+      <w:lvlJc w:val="left"/>
+      <w:pPr>
+        <w:ind w:left="2160" w:hanging="360"/>
+      </w:pPr>
+      <w:rPr>
+        <w:rFonts w:ascii="Wingdings" w:hAnsi="Wingdings" w:hint="default"/>
+      </w:rPr>
+    </w:lvl>
+    <w:lvl w:ilvl="3" w:tplc="04090001" w:tentative="1">
+      <w:start w:val="1"/>
+      <w:numFmt w:val="bullet"/>
+      <w:lvlText w:val=""/>
+      <w:lvlJc w:val="left"/>
+      <w:pPr>
+        <w:ind w:left="2880" w:hanging="360"/>
+      </w:pPr>
+      <w:rPr>
+        <w:rFonts w:ascii="Symbol" w:hAnsi="Symbol" w:hint="default"/>
+      </w:rPr>
+    </w:lvl>
+    <w:lvl w:ilvl="4" w:tplc="04090003" w:tentative="1">
+      <w:start w:val="1"/>
+      <w:numFmt w:val="bullet"/>
+      <w:lvlText w:val="o"/>
+      <w:lvlJc w:val="left"/>
+      <w:pPr>
+        <w:ind w:left="3600" w:hanging="360"/>
+      </w:pPr>
+      <w:rPr>
+        <w:rFonts w:ascii="Courier New" w:hAnsi="Courier New" w:cs="Courier New" w:hint="default"/>
+      </w:rPr>
+    </w:lvl>
+    <w:lvl w:ilvl="5" w:tplc="04090005" w:tentative="1">
+      <w:start w:val="1"/>
+      <w:numFmt w:val="bullet"/>
+      <w:lvlText w:val=""/>
+      <w:lvlJc w:val="left"/>
+      <w:pPr>
+        <w:ind w:left="4320" w:hanging="360"/>
+      </w:pPr>
+      <w:rPr>
+        <w:rFonts w:ascii="Wingdings" w:hAnsi="Wingdings" w:hint="default"/>
+      </w:rPr>
+    </w:lvl>
+    <w:lvl w:ilvl="6" w:tplc="04090001" w:tentative="1">
+      <w:start w:val="1"/>
+      <w:numFmt w:val="bullet"/>
+      <w:lvlText w:val=""/>
+      <w:lvlJc w:val="left"/>
+      <w:pPr>
+        <w:ind w:left="5040" w:hanging="360"/>
+      </w:pPr>
+      <w:rPr>
+        <w:rFonts w:ascii="Symbol" w:hAnsi="Symbol" w:hint="default"/>
+      </w:rPr>
+    </w:lvl>
+    <w:lvl w:ilvl="7" w:tplc="04090003" w:tentative="1">
+      <w:start w:val="1"/>
+      <w:numFmt w:val="bullet"/>
+      <w:lvlText w:val="o"/>
+      <w:lvlJc w:val="left"/>
+      <w:pPr>
+        <w:ind w:left="5760" w:hanging="360"/>
+      </w:pPr>
+      <w:rPr>
+        <w:rFonts w:ascii="Courier New" w:hAnsi="Courier New" w:cs="Courier New" w:hint="default"/>
+      </w:rPr>
+    </w:lvl>
+    <w:lvl w:ilvl="8" w:tplc="04090005" w:tentative="1">
+      <w:start w:val="1"/>
+      <w:numFmt w:val="bullet"/>
+      <w:lvlText w:val=""/>
+      <w:lvlJc w:val="left"/>
+      <w:pPr>
+        <w:ind w:left="6480" w:hanging="360"/>
+      </w:pPr>
+      <w:rPr>
+        <w:rFonts w:ascii="Wingdings" w:hAnsi="Wingdings" w:hint="default"/>
+      </w:rPr>
+    </w:lvl>
+  </w:abstractNum>
+  <w:abstractNum w:abstractNumId="2" w15:restartNumberingAfterBreak="0">
+    <w:nsid w:val="494F2C82"/>
+    <w:multiLevelType w:val="hybridMultilevel"/>
+    <w:tmpl w:val="6996F58A"/>
+    <w:lvl w:ilvl="0" w:tplc="0F9E721E">
+      <w:numFmt w:val="bullet"/>
+      <w:lvlText w:val=""/>
+      <w:lvlJc w:val="left"/>
+      <w:pPr>
+        <w:ind w:left="720" w:hanging="360"/>
+      </w:pPr>
+      <w:rPr>
+        <w:rFonts w:ascii="Symbol" w:eastAsiaTheme="minorHAnsi" w:hAnsi="Symbol" w:cstheme="minorBidi" w:hint="default"/>
+      </w:rPr>
+    </w:lvl>
+    <w:lvl w:ilvl="1" w:tplc="04090003" w:tentative="1">
+      <w:start w:val="1"/>
+      <w:numFmt w:val="bullet"/>
+      <w:lvlText w:val="o"/>
+      <w:lvlJc w:val="left"/>
+      <w:pPr>
+        <w:ind w:left="1440" w:hanging="360"/>
+      </w:pPr>
+      <w:rPr>
+        <w:rFonts w:ascii="Courier New" w:hAnsi="Courier New" w:cs="Courier New" w:hint="default"/>
+      </w:rPr>
+    </w:lvl>
+    <w:lvl w:ilvl="2" w:tplc="04090005" w:tentative="1">
+      <w:start w:val="1"/>
+      <w:numFmt w:val="bullet"/>
+      <w:lvlText w:val=""/>
+      <w:lvlJc w:val="left"/>
+      <w:pPr>
+        <w:ind w:left="2160" w:hanging="360"/>
+      </w:pPr>
+      <w:rPr>
+        <w:rFonts w:ascii="Wingdings" w:hAnsi="Wingdings" w:hint="default"/>
+      </w:rPr>
+    </w:lvl>
+    <w:lvl w:ilvl="3" w:tplc="04090001" w:tentative="1">
+      <w:start w:val="1"/>
+      <w:numFmt w:val="bullet"/>
+      <w:lvlText w:val=""/>
+      <w:lvlJc w:val="left"/>
+      <w:pPr>
+        <w:ind w:left="2880" w:hanging="360"/>
+      </w:pPr>
+      <w:rPr>
+        <w:rFonts w:ascii="Symbol" w:hAnsi="Symbol" w:hint="default"/>
+      </w:rPr>
+    </w:lvl>
+    <w:lvl w:ilvl="4" w:tplc="04090003" w:tentative="1">
+      <w:start w:val="1"/>
+      <w:numFmt w:val="bullet"/>
+      <w:lvlText w:val="o"/>
+      <w:lvlJc w:val="left"/>
+      <w:pPr>
+        <w:ind w:left="3600" w:hanging="360"/>
+      </w:pPr>
+      <w:rPr>
+        <w:rFonts w:ascii="Courier New" w:hAnsi="Courier New" w:cs="Courier New" w:hint="default"/>
+      </w:rPr>
+    </w:lvl>
+    <w:lvl w:ilvl="5" w:tplc="04090005" w:tentative="1">
+      <w:start w:val="1"/>
+      <w:numFmt w:val="bullet"/>
+      <w:lvlText w:val=""/>
+      <w:lvlJc w:val="left"/>
+      <w:pPr>
+        <w:ind w:left="4320" w:hanging="360"/>
+      </w:pPr>
+      <w:rPr>
+        <w:rFonts w:ascii="Wingdings" w:hAnsi="Wingdings" w:hint="default"/>
+      </w:rPr>
+    </w:lvl>
+    <w:lvl w:ilvl="6" w:tplc="04090001" w:tentative="1">
+      <w:start w:val="1"/>
+      <w:numFmt w:val="bullet"/>
+      <w:lvlText w:val=""/>
+      <w:lvlJc w:val="left"/>
+      <w:pPr>
+        <w:ind w:left="5040" w:hanging="360"/>
+      </w:pPr>
+      <w:rPr>
+        <w:rFonts w:ascii="Symbol" w:hAnsi="Symbol" w:hint="default"/>
+      </w:rPr>
+    </w:lvl>
+    <w:lvl w:ilvl="7" w:tplc="04090003" w:tentative="1">
+      <w:start w:val="1"/>
+      <w:numFmt w:val="bullet"/>
+      <w:lvlText w:val="o"/>
+      <w:lvlJc w:val="left"/>
+      <w:pPr>
+        <w:ind w:left="5760" w:hanging="360"/>
+      </w:pPr>
+      <w:rPr>
+        <w:rFonts w:ascii="Courier New" w:hAnsi="Courier New" w:cs="Courier New" w:hint="default"/>
+      </w:rPr>
+    </w:lvl>
+    <w:lvl w:ilvl="8" w:tplc="04090005" w:tentative="1">
+      <w:start w:val="1"/>
+      <w:numFmt w:val="bullet"/>
+      <w:lvlText w:val=""/>
+      <w:lvlJc w:val="left"/>
+      <w:pPr>
+        <w:ind w:left="6480" w:hanging="360"/>
+      </w:pPr>
+      <w:rPr>
+        <w:rFonts w:ascii="Wingdings" w:hAnsi="Wingdings" w:hint="default"/>
+      </w:rPr>
+    </w:lvl>
+  </w:abstractNum>
+  <w:num w:numId="1">
+    <w:abstractNumId w:val="2"/>
+  </w:num>
+  <w:num w:numId="2">
+    <w:abstractNumId w:val="0"/>
+  </w:num>
+  <w:num w:numId="3">
+    <w:abstractNumId w:val="1"/>
+  </w:num>
+</w:numbering>
 </file>
 
 <file path=word/styles.xml><?xml version="1.0" encoding="utf-8"?>
@@ -1088,6 +1649,81 @@
       <w:szCs w:val="26"/>
     </w:rPr>
   </w:style>
+  <w:style w:type="paragraph" w:styleId="Subtitle">
+    <w:name w:val="Subtitle"/>
+    <w:basedOn w:val="Normal"/>
+    <w:next w:val="Normal"/>
+    <w:link w:val="SubtitleChar"/>
+    <w:uiPriority w:val="11"/>
+    <w:qFormat/>
+    <w:rsid w:val="002243C9"/>
+    <w:pPr>
+      <w:numPr>
+        <w:ilvl w:val="1"/>
+      </w:numPr>
+    </w:pPr>
+    <w:rPr>
+      <w:rFonts w:eastAsiaTheme="minorEastAsia"/>
+      <w:color w:val="5A5A5A" w:themeColor="text1" w:themeTint="A5"/>
+      <w:spacing w:val="15"/>
+    </w:rPr>
+  </w:style>
+  <w:style w:type="character" w:customStyle="1" w:styleId="SubtitleChar">
+    <w:name w:val="Subtitle Char"/>
+    <w:basedOn w:val="DefaultParagraphFont"/>
+    <w:link w:val="Subtitle"/>
+    <w:uiPriority w:val="11"/>
+    <w:rsid w:val="002243C9"/>
+    <w:rPr>
+      <w:rFonts w:eastAsiaTheme="minorEastAsia"/>
+      <w:color w:val="5A5A5A" w:themeColor="text1" w:themeTint="A5"/>
+      <w:spacing w:val="15"/>
+    </w:rPr>
+  </w:style>
+  <w:style w:type="paragraph" w:styleId="Header">
+    <w:name w:val="header"/>
+    <w:basedOn w:val="Normal"/>
+    <w:link w:val="HeaderChar"/>
+    <w:uiPriority w:val="99"/>
+    <w:unhideWhenUsed/>
+    <w:rsid w:val="00040DA5"/>
+    <w:pPr>
+      <w:tabs>
+        <w:tab w:val="center" w:pos="4680"/>
+        <w:tab w:val="right" w:pos="9360"/>
+      </w:tabs>
+      <w:spacing w:after="0" w:line="240" w:lineRule="auto"/>
+    </w:pPr>
+  </w:style>
+  <w:style w:type="character" w:customStyle="1" w:styleId="HeaderChar">
+    <w:name w:val="Header Char"/>
+    <w:basedOn w:val="DefaultParagraphFont"/>
+    <w:link w:val="Header"/>
+    <w:uiPriority w:val="99"/>
+    <w:rsid w:val="00040DA5"/>
+  </w:style>
+  <w:style w:type="paragraph" w:styleId="Footer">
+    <w:name w:val="footer"/>
+    <w:basedOn w:val="Normal"/>
+    <w:link w:val="FooterChar"/>
+    <w:uiPriority w:val="99"/>
+    <w:unhideWhenUsed/>
+    <w:rsid w:val="00040DA5"/>
+    <w:pPr>
+      <w:tabs>
+        <w:tab w:val="center" w:pos="4680"/>
+        <w:tab w:val="right" w:pos="9360"/>
+      </w:tabs>
+      <w:spacing w:after="0" w:line="240" w:lineRule="auto"/>
+    </w:pPr>
+  </w:style>
+  <w:style w:type="character" w:customStyle="1" w:styleId="FooterChar">
+    <w:name w:val="Footer Char"/>
+    <w:basedOn w:val="DefaultParagraphFont"/>
+    <w:link w:val="Footer"/>
+    <w:uiPriority w:val="99"/>
+    <w:rsid w:val="00040DA5"/>
+  </w:style>
 </w:styles>
 </file>
 

</xml_diff>